<commit_message>
underveis arbeid  for innlesning av JSON fil til PostgreSQL DB
</commit_message>
<xml_diff>
--- a/Dokumentasjon/AI bruk.docx
+++ b/Dokumentasjon/AI bruk.docx
@@ -15,6 +15,9 @@
         <w:br/>
       </w:r>
       <w:r>
+        <w:rPr>
+          <w:noProof/>
+        </w:rPr>
         <w:drawing>
           <wp:inline distT="0" distB="0" distL="0" distR="0" wp14:anchorId="7CFB93E4" wp14:editId="0FB3438A">
             <wp:extent cx="5760720" cy="2282190"/>
@@ -59,6 +62,9 @@
     </w:p>
     <w:p>
       <w:r>
+        <w:rPr>
+          <w:noProof/>
+        </w:rPr>
         <w:drawing>
           <wp:inline distT="0" distB="0" distL="0" distR="0" wp14:anchorId="41B412F9" wp14:editId="6A2E1DB5">
             <wp:extent cx="5760720" cy="3558540"/>
@@ -96,8 +102,17 @@
         </w:drawing>
       </w:r>
     </w:p>
+    <w:p/>
+    <w:p/>
+    <w:p/>
+    <w:p/>
+    <w:p/>
+    <w:p/>
     <w:p>
       <w:r>
+        <w:rPr>
+          <w:noProof/>
+        </w:rPr>
         <w:lastRenderedPageBreak/>
         <w:drawing>
           <wp:inline distT="0" distB="0" distL="0" distR="0" wp14:anchorId="19EF9C39" wp14:editId="18960ED5">
@@ -138,6 +153,9 @@
     </w:p>
     <w:p>
       <w:r>
+        <w:rPr>
+          <w:noProof/>
+        </w:rPr>
         <w:drawing>
           <wp:inline distT="0" distB="0" distL="0" distR="0" wp14:anchorId="6BBE1371" wp14:editId="2947D001">
             <wp:extent cx="5760720" cy="3104515"/>
@@ -163,6 +181,172 @@
                     <a:xfrm>
                       <a:off x="0" y="0"/>
                       <a:ext cx="5760720" cy="3104515"/>
+                    </a:xfrm>
+                    <a:prstGeom prst="rect">
+                      <a:avLst/>
+                    </a:prstGeom>
+                  </pic:spPr>
+                </pic:pic>
+              </a:graphicData>
+            </a:graphic>
+          </wp:inline>
+        </w:drawing>
+      </w:r>
+    </w:p>
+    <w:p/>
+    <w:p/>
+    <w:p>
+      <w:r>
+        <w:lastRenderedPageBreak/>
+        <w:t>Googles AI-oversikt for hvordan avvente filereader som kjører asynkront med eventlisteners</w:t>
+      </w:r>
+    </w:p>
+    <w:p>
+      <w:r>
+        <w:drawing>
+          <wp:inline distT="0" distB="0" distL="0" distR="0" wp14:anchorId="57F730BF" wp14:editId="4115F165">
+            <wp:extent cx="5760720" cy="2065020"/>
+            <wp:effectExtent l="0" t="0" r="0" b="0"/>
+            <wp:docPr id="709746574" name="Bilde 1" descr="Et bilde som inneholder tekst, skjermbilde, programvare, Font&#10;&#10;KI-generert innhold kan være feil."/>
+            <wp:cNvGraphicFramePr>
+              <a:graphicFrameLocks xmlns:a="http://schemas.openxmlformats.org/drawingml/2006/main" noChangeAspect="1"/>
+            </wp:cNvGraphicFramePr>
+            <a:graphic xmlns:a="http://schemas.openxmlformats.org/drawingml/2006/main">
+              <a:graphicData uri="http://schemas.openxmlformats.org/drawingml/2006/picture">
+                <pic:pic xmlns:pic="http://schemas.openxmlformats.org/drawingml/2006/picture">
+                  <pic:nvPicPr>
+                    <pic:cNvPr id="709746574" name="Bilde 1" descr="Et bilde som inneholder tekst, skjermbilde, programvare, Font&#10;&#10;KI-generert innhold kan være feil."/>
+                    <pic:cNvPicPr/>
+                  </pic:nvPicPr>
+                  <pic:blipFill>
+                    <a:blip r:embed="rId8"/>
+                    <a:stretch>
+                      <a:fillRect/>
+                    </a:stretch>
+                  </pic:blipFill>
+                  <pic:spPr>
+                    <a:xfrm>
+                      <a:off x="0" y="0"/>
+                      <a:ext cx="5760720" cy="2065020"/>
+                    </a:xfrm>
+                    <a:prstGeom prst="rect">
+                      <a:avLst/>
+                    </a:prstGeom>
+                  </pic:spPr>
+                </pic:pic>
+              </a:graphicData>
+            </a:graphic>
+          </wp:inline>
+        </w:drawing>
+      </w:r>
+    </w:p>
+    <w:p>
+      <w:r>
+        <w:lastRenderedPageBreak/>
+        <w:drawing>
+          <wp:inline distT="0" distB="0" distL="0" distR="0" wp14:anchorId="0C62E12D" wp14:editId="6C99F951">
+            <wp:extent cx="5760720" cy="6180455"/>
+            <wp:effectExtent l="0" t="0" r="0" b="0"/>
+            <wp:docPr id="445089354" name="Bilde 1" descr="Et bilde som inneholder tekst, skjermbilde, programvare, Operativsystem&#10;&#10;KI-generert innhold kan være feil."/>
+            <wp:cNvGraphicFramePr>
+              <a:graphicFrameLocks xmlns:a="http://schemas.openxmlformats.org/drawingml/2006/main" noChangeAspect="1"/>
+            </wp:cNvGraphicFramePr>
+            <a:graphic xmlns:a="http://schemas.openxmlformats.org/drawingml/2006/main">
+              <a:graphicData uri="http://schemas.openxmlformats.org/drawingml/2006/picture">
+                <pic:pic xmlns:pic="http://schemas.openxmlformats.org/drawingml/2006/picture">
+                  <pic:nvPicPr>
+                    <pic:cNvPr id="445089354" name="Bilde 1" descr="Et bilde som inneholder tekst, skjermbilde, programvare, Operativsystem&#10;&#10;KI-generert innhold kan være feil."/>
+                    <pic:cNvPicPr/>
+                  </pic:nvPicPr>
+                  <pic:blipFill>
+                    <a:blip r:embed="rId9"/>
+                    <a:stretch>
+                      <a:fillRect/>
+                    </a:stretch>
+                  </pic:blipFill>
+                  <pic:spPr>
+                    <a:xfrm>
+                      <a:off x="0" y="0"/>
+                      <a:ext cx="5760720" cy="6180455"/>
+                    </a:xfrm>
+                    <a:prstGeom prst="rect">
+                      <a:avLst/>
+                    </a:prstGeom>
+                  </pic:spPr>
+                </pic:pic>
+              </a:graphicData>
+            </a:graphic>
+          </wp:inline>
+        </w:drawing>
+      </w:r>
+    </w:p>
+    <w:p>
+      <w:r>
+        <w:lastRenderedPageBreak/>
+        <w:drawing>
+          <wp:inline distT="0" distB="0" distL="0" distR="0" wp14:anchorId="7DD875B4" wp14:editId="6D647041">
+            <wp:extent cx="5760720" cy="5601970"/>
+            <wp:effectExtent l="0" t="0" r="0" b="0"/>
+            <wp:docPr id="529686752" name="Bilde 1" descr="Et bilde som inneholder tekst, skjermbilde, programvare&#10;&#10;KI-generert innhold kan være feil."/>
+            <wp:cNvGraphicFramePr>
+              <a:graphicFrameLocks xmlns:a="http://schemas.openxmlformats.org/drawingml/2006/main" noChangeAspect="1"/>
+            </wp:cNvGraphicFramePr>
+            <a:graphic xmlns:a="http://schemas.openxmlformats.org/drawingml/2006/main">
+              <a:graphicData uri="http://schemas.openxmlformats.org/drawingml/2006/picture">
+                <pic:pic xmlns:pic="http://schemas.openxmlformats.org/drawingml/2006/picture">
+                  <pic:nvPicPr>
+                    <pic:cNvPr id="529686752" name="Bilde 1" descr="Et bilde som inneholder tekst, skjermbilde, programvare&#10;&#10;KI-generert innhold kan være feil."/>
+                    <pic:cNvPicPr/>
+                  </pic:nvPicPr>
+                  <pic:blipFill>
+                    <a:blip r:embed="rId10"/>
+                    <a:stretch>
+                      <a:fillRect/>
+                    </a:stretch>
+                  </pic:blipFill>
+                  <pic:spPr>
+                    <a:xfrm>
+                      <a:off x="0" y="0"/>
+                      <a:ext cx="5760720" cy="5601970"/>
+                    </a:xfrm>
+                    <a:prstGeom prst="rect">
+                      <a:avLst/>
+                    </a:prstGeom>
+                  </pic:spPr>
+                </pic:pic>
+              </a:graphicData>
+            </a:graphic>
+          </wp:inline>
+        </w:drawing>
+      </w:r>
+    </w:p>
+    <w:p>
+      <w:r>
+        <w:drawing>
+          <wp:inline distT="0" distB="0" distL="0" distR="0" wp14:anchorId="29701A59" wp14:editId="65737B94">
+            <wp:extent cx="5760720" cy="2202815"/>
+            <wp:effectExtent l="0" t="0" r="0" b="6985"/>
+            <wp:docPr id="142779933" name="Bilde 1" descr="Et bilde som inneholder tekst, skjermbilde, programvare, Multimedieprogramvare&#10;&#10;KI-generert innhold kan være feil."/>
+            <wp:cNvGraphicFramePr>
+              <a:graphicFrameLocks xmlns:a="http://schemas.openxmlformats.org/drawingml/2006/main" noChangeAspect="1"/>
+            </wp:cNvGraphicFramePr>
+            <a:graphic xmlns:a="http://schemas.openxmlformats.org/drawingml/2006/main">
+              <a:graphicData uri="http://schemas.openxmlformats.org/drawingml/2006/picture">
+                <pic:pic xmlns:pic="http://schemas.openxmlformats.org/drawingml/2006/picture">
+                  <pic:nvPicPr>
+                    <pic:cNvPr id="142779933" name="Bilde 1" descr="Et bilde som inneholder tekst, skjermbilde, programvare, Multimedieprogramvare&#10;&#10;KI-generert innhold kan være feil."/>
+                    <pic:cNvPicPr/>
+                  </pic:nvPicPr>
+                  <pic:blipFill>
+                    <a:blip r:embed="rId11"/>
+                    <a:stretch>
+                      <a:fillRect/>
+                    </a:stretch>
+                  </pic:blipFill>
+                  <pic:spPr>
+                    <a:xfrm>
+                      <a:off x="0" y="0"/>
+                      <a:ext cx="5760720" cy="2202815"/>
                     </a:xfrm>
                     <a:prstGeom prst="rect">
                       <a:avLst/>

</xml_diff>